<commit_message>
Replace Model Generator with Quotation Generator
</commit_message>
<xml_diff>
--- a/backend/output/MamtaEnterprises_Docs.docx
+++ b/backend/output/MamtaEnterprises_Docs.docx
@@ -353,7 +353,7 @@
         <w:rPr>
           <w:rFonts w:ascii="Arial" w:hAnsi="Arial" w:cs="Arial"/>
         </w:rPr>
-        <w:t xml:space="preserve">Prem Singh</w:t>
+        <w:t xml:space="preserve">ABC</w:t>
       </w:r>
       <w:proofErr w:type="spellStart"/>
       <w:r>
@@ -379,7 +379,7 @@
         <w:rPr>
           <w:rFonts w:ascii="Arial" w:hAnsi="Arial" w:cs="Arial"/>
         </w:rPr>
-        <w:t xml:space="preserve"> dsfghbujikoml</w:t>
+        <w:t xml:space="preserve"> Strret no 1, Kaithal</w:t>
       </w:r>
       <w:proofErr w:type="spellStart"/>
       <w:r>
@@ -417,7 +417,7 @@
         <w:rPr>
           <w:rFonts w:ascii="Arial" w:hAnsi="Arial" w:cs="Arial"/>
         </w:rPr>
-        <w:t xml:space="preserve">ME/2025-26/359</w:t>
+        <w:t xml:space="preserve">ME/2025-26/25</w:t>
       </w:r>
       <w:proofErr w:type="spellStart"/>
       <w:r>
@@ -443,7 +443,7 @@
         <w:rPr>
           <w:rFonts w:ascii="Arial" w:hAnsi="Arial" w:cs="Arial"/>
         </w:rPr>
-        <w:t xml:space="preserve">05-04-2025</w:t>
+        <w:t xml:space="preserve">20-04-2025</w:t>
       </w:r>
       <w:proofErr w:type="spellStart"/>
       <w:r>
@@ -1225,7 +1225,7 @@
           <w:sz w:val="24"/>
           <w:szCs w:val="24"/>
         </w:rPr>
-        <w:t xml:space="preserve">Prem Singh</w:t>
+        <w:t xml:space="preserve">ABC</w:t>
       </w:r>
       <w:proofErr w:type="spellStart"/>
       <w:r>
@@ -1243,7 +1243,7 @@
           <w:sz w:val="24"/>
           <w:szCs w:val="24"/>
         </w:rPr>
-        <w:t xml:space="preserve">, dsfghbujikoml</w:t>
+        <w:t xml:space="preserve">, Strret no 1, Kaithal</w:t>
       </w:r>
       <w:proofErr w:type="spellStart"/>
       <w:r>
@@ -1261,7 +1261,7 @@
           <w:sz w:val="24"/>
           <w:szCs w:val="24"/>
         </w:rPr>
-        <w:t xml:space="preserve">, Invoice No. ME/2025-26/359</w:t>
+        <w:t xml:space="preserve">, Invoice No. ME/2025-26/25</w:t>
       </w:r>
       <w:proofErr w:type="spellStart"/>
       <w:r>
@@ -1279,7 +1279,7 @@
           <w:sz w:val="24"/>
           <w:szCs w:val="24"/>
         </w:rPr>
-        <w:t xml:space="preserve">, Dated: 05-04-2025</w:t>
+        <w:t xml:space="preserve">, Dated: 20-04-2025</w:t>
       </w:r>
       <w:proofErr w:type="spellStart"/>
       <w:r>
@@ -2182,7 +2182,7 @@
           <w:sz w:val="20"/>
           <w:szCs w:val="20"/>
         </w:rPr>
-        <w:t xml:space="preserve">having following serial numbers are supplied to Prem Singh</w:t>
+        <w:t xml:space="preserve">having following serial numbers are supplied to ABC</w:t>
       </w:r>
       <w:proofErr w:type="spellStart"/>
       <w:r>
@@ -2200,7 +2200,7 @@
           <w:sz w:val="20"/>
           <w:szCs w:val="20"/>
         </w:rPr>
-        <w:t xml:space="preserve">, dsfghbujikoml</w:t>
+        <w:t xml:space="preserve">, Strret no 1, Kaithal</w:t>
       </w:r>
       <w:proofErr w:type="spellStart"/>
       <w:r>
@@ -2218,7 +2218,7 @@
           <w:sz w:val="20"/>
           <w:szCs w:val="20"/>
         </w:rPr>
-        <w:t xml:space="preserve">, Invoice No. ME/2025-26/359</w:t>
+        <w:t xml:space="preserve">, Invoice No. ME/2025-26/25</w:t>
       </w:r>
       <w:proofErr w:type="spellStart"/>
       <w:r>
@@ -2236,7 +2236,7 @@
           <w:sz w:val="20"/>
           <w:szCs w:val="20"/>
         </w:rPr>
-        <w:t xml:space="preserve">, Dated: 05-04-2025</w:t>
+        <w:t xml:space="preserve">, Dated: 20-04-2025</w:t>
       </w:r>
       <w:proofErr w:type="spellStart"/>
       <w:r>

</xml_diff>